<commit_message>
Update result for HoangNC
</commit_message>
<xml_diff>
--- a/Day04-05/HoangNC/Result.docx
+++ b/Day04-05/HoangNC/Result.docx
@@ -2756,7 +2756,16 @@
                 <w:bCs/>
                 <w:color w:val="FF0000"/>
               </w:rPr>
-              <w:t>18/34</w:t>
+              <w:t>24</w:t>
+            </w:r>
+            <w:r>
+              <w:rPr>
+                <w:rFonts w:eastAsia="MS Gothic" w:cstheme="minorHAnsi"/>
+                <w:b/>
+                <w:bCs/>
+                <w:color w:val="FF0000"/>
+              </w:rPr>
+              <w:t>/34</w:t>
             </w:r>
           </w:p>
         </w:tc>

</xml_diff>